<commit_message>
Add text to YC part
</commit_message>
<xml_diff>
--- a/180328_GIT_Example.docx
+++ b/180328_GIT_Example.docx
@@ -6,7 +6,6 @@
       <w:pPr>
         <w:spacing w:after="0"/>
         <w:rPr>
-          <w:rFonts w:hint="eastAsia"/>
           <w:b/>
         </w:rPr>
       </w:pPr>
@@ -49,9 +48,6 @@
     <w:p>
       <w:pPr>
         <w:spacing w:after="0"/>
-        <w:rPr>
-          <w:rFonts w:hint="eastAsia"/>
-        </w:rPr>
       </w:pPr>
       <w:r>
         <w:rPr>
@@ -80,7 +76,6 @@
           <w:p>
             <w:pPr>
               <w:rPr>
-                <w:rFonts w:hint="eastAsia"/>
                 <w:b/>
               </w:rPr>
             </w:pPr>
@@ -127,8 +122,6 @@
                 <w:b/>
               </w:rPr>
             </w:pPr>
-            <w:bookmarkStart w:id="0" w:name="_GoBack"/>
-            <w:bookmarkEnd w:id="0"/>
           </w:p>
         </w:tc>
       </w:tr>
@@ -196,6 +189,7 @@
           <w:p>
             <w:pPr>
               <w:rPr>
+                <w:rFonts w:hint="eastAsia"/>
                 <w:b/>
               </w:rPr>
             </w:pPr>
@@ -234,6 +228,19 @@
                 <w:b/>
               </w:rPr>
               <w:t xml:space="preserve"> part</w:t>
+            </w:r>
+            <w:bookmarkStart w:id="0" w:name="_GoBack"/>
+            <w:bookmarkEnd w:id="0"/>
+          </w:p>
+          <w:p>
+            <w:r>
+              <w:t>Text update for testing</w:t>
+            </w:r>
+            <w:r>
+              <w:rPr>
+                <w:rFonts w:hint="eastAsia"/>
+              </w:rPr>
+              <w:t>.</w:t>
             </w:r>
           </w:p>
         </w:tc>

</xml_diff>